<commit_message>
Added tips for finding the right school in college-apps
</commit_message>
<xml_diff>
--- a/files/Things to know about colleges that people dont often explicitly teach you.docx
+++ b/files/Things to know about colleges that people dont often explicitly teach you.docx
@@ -1045,11 +1045,43 @@
     <w:p>
       <w:pPr>
         <w:rPr>
-          <w:rFonts w:ascii="Times New Roman" w:hAnsi="Times New Roman" w:cs="Times New Roman"/>
-          <w:sz w:val="22"/>
-          <w:szCs w:val="22"/>
-        </w:rPr>
-      </w:pPr>
+          <w:rFonts w:cs="Times New Roman"/>
+        </w:rPr>
+      </w:pPr>
+      <w:r>
+        <w:rPr>
+          <w:rFonts w:cs="Times New Roman"/>
+        </w:rPr>
+        <w:t>You can write a letter of appeal! This means that if you get rejected, you CAN try to convince the admission office otherwise</w:t>
+      </w:r>
+    </w:p>
+    <w:p>
+      <w:pPr>
+        <w:rPr>
+          <w:rFonts w:cs="Times New Roman"/>
+        </w:rPr>
+      </w:pPr>
+      <w:r>
+        <w:rPr>
+          <w:rFonts w:cs="Times New Roman"/>
+        </w:rPr>
+        <w:t xml:space="preserve">What to do if rejected from a college: </w:t>
+      </w:r>
+      <w:hyperlink r:id="rId7" w:history="1">
+        <w:r>
+          <w:rPr>
+            <w:rStyle w:val="Hyperlink"/>
+            <w:rFonts w:cs="Times New Roman"/>
+          </w:rPr>
+          <w:t>https://admissions.usf.edu/blog/you-got-a-rejection-letter-from-your-dream-college-now-what</w:t>
+        </w:r>
+      </w:hyperlink>
+      <w:r>
+        <w:rPr>
+          <w:rFonts w:cs="Times New Roman"/>
+        </w:rPr>
+        <w:t xml:space="preserve"> </w:t>
+      </w:r>
     </w:p>
     <w:sectPr>
       <w:pgSz w:w="12240" w:h="15840"/>
@@ -1973,6 +2005,7 @@
   <w:style w:type="character" w:default="1" w:styleId="DefaultParagraphFont">
     <w:name w:val="Default Paragraph Font"/>
     <w:uiPriority w:val="1"/>
+    <w:semiHidden/>
     <w:unhideWhenUsed/>
   </w:style>
   <w:style w:type="table" w:default="1" w:styleId="TableNormal">

</xml_diff>

<commit_message>
Greek life definition added to file
</commit_message>
<xml_diff>
--- a/files/Things to know about colleges that people dont often explicitly teach you.docx
+++ b/files/Things to know about colleges that people dont often explicitly teach you.docx
@@ -60,6 +60,14 @@
     </w:p>
     <w:sdt>
       <w:sdtPr>
+        <w:rPr>
+          <w:rFonts w:asciiTheme="minorHAnsi" w:eastAsiaTheme="minorHAnsi" w:hAnsiTheme="minorHAnsi" w:cstheme="minorBidi"/>
+          <w:color w:val="auto"/>
+          <w:kern w:val="2"/>
+          <w:sz w:val="24"/>
+          <w:szCs w:val="24"/>
+          <w14:ligatures w14:val="standardContextual"/>
+        </w:rPr>
         <w:id w:val="442050219"/>
         <w:docPartObj>
           <w:docPartGallery w:val="Table of Contents"/>
@@ -68,15 +76,9 @@
       </w:sdtPr>
       <w:sdtEndPr>
         <w:rPr>
-          <w:rFonts w:asciiTheme="minorHAnsi" w:eastAsiaTheme="minorHAnsi" w:hAnsiTheme="minorHAnsi" w:cstheme="minorBidi"/>
           <w:b/>
           <w:bCs/>
           <w:noProof/>
-          <w:color w:val="auto"/>
-          <w:kern w:val="2"/>
-          <w:sz w:val="24"/>
-          <w:szCs w:val="24"/>
-          <w14:ligatures w14:val="standardContextual"/>
         </w:rPr>
       </w:sdtEndPr>
       <w:sdtContent>
@@ -114,21 +116,7 @@
                 <w:rStyle w:val="Hyperlink"/>
                 <w:noProof/>
               </w:rPr>
-              <w:t>Affiliat</w:t>
-            </w:r>
-            <w:r>
-              <w:rPr>
-                <w:rStyle w:val="Hyperlink"/>
-                <w:noProof/>
-              </w:rPr>
-              <w:t>i</w:t>
-            </w:r>
-            <w:r>
-              <w:rPr>
-                <w:rStyle w:val="Hyperlink"/>
-                <w:noProof/>
-              </w:rPr>
-              <w:t>ons</w:t>
+              <w:t>Affiliations</w:t>
             </w:r>
             <w:r>
               <w:rPr>
@@ -473,21 +461,7 @@
                 <w:rStyle w:val="Hyperlink"/>
                 <w:noProof/>
               </w:rPr>
-              <w:t>Senio</w:t>
-            </w:r>
-            <w:r>
-              <w:rPr>
-                <w:rStyle w:val="Hyperlink"/>
-                <w:noProof/>
-              </w:rPr>
-              <w:t>r</w:t>
-            </w:r>
-            <w:r>
-              <w:rPr>
-                <w:rStyle w:val="Hyperlink"/>
-                <w:noProof/>
-              </w:rPr>
-              <w:t>itis</w:t>
+              <w:t>Senioritis</w:t>
             </w:r>
             <w:r>
               <w:rPr>
@@ -817,7 +791,6 @@
           <w:szCs w:val="22"/>
         </w:rPr>
       </w:pPr>
-      <w:proofErr w:type="gramStart"/>
       <w:r>
         <w:rPr>
           <w:rFonts w:ascii="Times New Roman" w:hAnsi="Times New Roman" w:cs="Times New Roman"/>
@@ -834,9 +807,33 @@
           <w:sz w:val="22"/>
           <w:szCs w:val="22"/>
         </w:rPr>
-        <w:t>Academic</w:t>
-      </w:r>
-      <w:proofErr w:type="gramEnd"/>
+        <w:t>Academic Units</w:t>
+      </w:r>
+      <w:r>
+        <w:rPr>
+          <w:rFonts w:ascii="Times New Roman" w:hAnsi="Times New Roman" w:cs="Times New Roman"/>
+          <w:sz w:val="22"/>
+          <w:szCs w:val="22"/>
+        </w:rPr>
+        <w:t>: Different schools or colleges within each UC campus.</w:t>
+      </w:r>
+    </w:p>
+    <w:p>
+      <w:pPr>
+        <w:rPr>
+          <w:rFonts w:ascii="Times New Roman" w:hAnsi="Times New Roman" w:cs="Times New Roman"/>
+          <w:sz w:val="22"/>
+          <w:szCs w:val="22"/>
+        </w:rPr>
+      </w:pPr>
+      <w:r>
+        <w:rPr>
+          <w:rFonts w:ascii="Times New Roman" w:hAnsi="Times New Roman" w:cs="Times New Roman"/>
+          <w:sz w:val="22"/>
+          <w:szCs w:val="22"/>
+        </w:rPr>
+        <w:t xml:space="preserve">  </w:t>
+      </w:r>
       <w:r>
         <w:rPr>
           <w:rFonts w:ascii="Times New Roman" w:hAnsi="Times New Roman" w:cs="Times New Roman"/>
@@ -845,26 +842,25 @@
           <w:sz w:val="22"/>
           <w:szCs w:val="22"/>
         </w:rPr>
-        <w:t xml:space="preserve"> Units</w:t>
-      </w:r>
-      <w:r>
-        <w:rPr>
-          <w:rFonts w:ascii="Times New Roman" w:hAnsi="Times New Roman" w:cs="Times New Roman"/>
-          <w:sz w:val="22"/>
-          <w:szCs w:val="22"/>
-        </w:rPr>
-        <w:t>: Different schools or colleges within each UC campus.</w:t>
-      </w:r>
-    </w:p>
-    <w:p>
-      <w:pPr>
-        <w:rPr>
-          <w:rFonts w:ascii="Times New Roman" w:hAnsi="Times New Roman" w:cs="Times New Roman"/>
-          <w:sz w:val="22"/>
-          <w:szCs w:val="22"/>
-        </w:rPr>
-      </w:pPr>
-      <w:proofErr w:type="gramStart"/>
+        <w:t>Schools and Colleges</w:t>
+      </w:r>
+      <w:r>
+        <w:rPr>
+          <w:rFonts w:ascii="Times New Roman" w:hAnsi="Times New Roman" w:cs="Times New Roman"/>
+          <w:sz w:val="22"/>
+          <w:szCs w:val="22"/>
+        </w:rPr>
+        <w:t>: Specific focused academic divisions within each campus.</w:t>
+      </w:r>
+    </w:p>
+    <w:p>
+      <w:pPr>
+        <w:rPr>
+          <w:rFonts w:ascii="Times New Roman" w:hAnsi="Times New Roman" w:cs="Times New Roman"/>
+          <w:sz w:val="22"/>
+          <w:szCs w:val="22"/>
+        </w:rPr>
+      </w:pPr>
       <w:r>
         <w:rPr>
           <w:rFonts w:ascii="Times New Roman" w:hAnsi="Times New Roman" w:cs="Times New Roman"/>
@@ -881,9 +877,33 @@
           <w:sz w:val="22"/>
           <w:szCs w:val="22"/>
         </w:rPr>
-        <w:t>Schools</w:t>
-      </w:r>
-      <w:proofErr w:type="gramEnd"/>
+        <w:t>Affiliated Institutions</w:t>
+      </w:r>
+      <w:r>
+        <w:rPr>
+          <w:rFonts w:ascii="Times New Roman" w:hAnsi="Times New Roman" w:cs="Times New Roman"/>
+          <w:sz w:val="22"/>
+          <w:szCs w:val="22"/>
+        </w:rPr>
+        <w:t>: Satellite campuses or additional centers related to the main campuses.</w:t>
+      </w:r>
+    </w:p>
+    <w:p>
+      <w:pPr>
+        <w:rPr>
+          <w:rFonts w:ascii="Times New Roman" w:hAnsi="Times New Roman" w:cs="Times New Roman"/>
+          <w:sz w:val="22"/>
+          <w:szCs w:val="22"/>
+        </w:rPr>
+      </w:pPr>
+      <w:r>
+        <w:rPr>
+          <w:rFonts w:ascii="Times New Roman" w:hAnsi="Times New Roman" w:cs="Times New Roman"/>
+          <w:sz w:val="22"/>
+          <w:szCs w:val="22"/>
+        </w:rPr>
+        <w:t xml:space="preserve">  </w:t>
+      </w:r>
       <w:r>
         <w:rPr>
           <w:rFonts w:ascii="Times New Roman" w:hAnsi="Times New Roman" w:cs="Times New Roman"/>
@@ -892,26 +912,25 @@
           <w:sz w:val="22"/>
           <w:szCs w:val="22"/>
         </w:rPr>
-        <w:t xml:space="preserve"> and Colleges</w:t>
-      </w:r>
-      <w:r>
-        <w:rPr>
-          <w:rFonts w:ascii="Times New Roman" w:hAnsi="Times New Roman" w:cs="Times New Roman"/>
-          <w:sz w:val="22"/>
-          <w:szCs w:val="22"/>
-        </w:rPr>
-        <w:t>: Specific focused academic divisions within each campus.</w:t>
-      </w:r>
-    </w:p>
-    <w:p>
-      <w:pPr>
-        <w:rPr>
-          <w:rFonts w:ascii="Times New Roman" w:hAnsi="Times New Roman" w:cs="Times New Roman"/>
-          <w:sz w:val="22"/>
-          <w:szCs w:val="22"/>
-        </w:rPr>
-      </w:pPr>
-      <w:proofErr w:type="gramStart"/>
+        <w:t>Consortiums</w:t>
+      </w:r>
+      <w:r>
+        <w:rPr>
+          <w:rFonts w:ascii="Times New Roman" w:hAnsi="Times New Roman" w:cs="Times New Roman"/>
+          <w:sz w:val="22"/>
+          <w:szCs w:val="22"/>
+        </w:rPr>
+        <w:t>: Collaborative groups or research initiatives involving multiple UC campuses.</w:t>
+      </w:r>
+    </w:p>
+    <w:p>
+      <w:pPr>
+        <w:rPr>
+          <w:rFonts w:ascii="Times New Roman" w:hAnsi="Times New Roman" w:cs="Times New Roman"/>
+          <w:sz w:val="22"/>
+          <w:szCs w:val="22"/>
+        </w:rPr>
+      </w:pPr>
       <w:r>
         <w:rPr>
           <w:rFonts w:ascii="Times New Roman" w:hAnsi="Times New Roman" w:cs="Times New Roman"/>
@@ -928,9 +947,33 @@
           <w:sz w:val="22"/>
           <w:szCs w:val="22"/>
         </w:rPr>
-        <w:t>Affiliated</w:t>
-      </w:r>
-      <w:proofErr w:type="gramEnd"/>
+        <w:t>Programs and Centers</w:t>
+      </w:r>
+      <w:r>
+        <w:rPr>
+          <w:rFonts w:ascii="Times New Roman" w:hAnsi="Times New Roman" w:cs="Times New Roman"/>
+          <w:sz w:val="22"/>
+          <w:szCs w:val="22"/>
+        </w:rPr>
+        <w:t>: Specialized research centers or interdisciplinary programs operating across departments.</w:t>
+      </w:r>
+    </w:p>
+    <w:p>
+      <w:pPr>
+        <w:rPr>
+          <w:rFonts w:ascii="Times New Roman" w:hAnsi="Times New Roman" w:cs="Times New Roman"/>
+          <w:sz w:val="22"/>
+          <w:szCs w:val="22"/>
+        </w:rPr>
+      </w:pPr>
+      <w:r>
+        <w:rPr>
+          <w:rFonts w:ascii="Times New Roman" w:hAnsi="Times New Roman" w:cs="Times New Roman"/>
+          <w:sz w:val="22"/>
+          <w:szCs w:val="22"/>
+        </w:rPr>
+        <w:t xml:space="preserve">  </w:t>
+      </w:r>
       <w:r>
         <w:rPr>
           <w:rFonts w:ascii="Times New Roman" w:hAnsi="Times New Roman" w:cs="Times New Roman"/>
@@ -939,26 +982,25 @@
           <w:sz w:val="22"/>
           <w:szCs w:val="22"/>
         </w:rPr>
-        <w:t xml:space="preserve"> Institutions</w:t>
-      </w:r>
-      <w:r>
-        <w:rPr>
-          <w:rFonts w:ascii="Times New Roman" w:hAnsi="Times New Roman" w:cs="Times New Roman"/>
-          <w:sz w:val="22"/>
-          <w:szCs w:val="22"/>
-        </w:rPr>
-        <w:t>: Satellite campuses or additional centers related to the main campuses.</w:t>
-      </w:r>
-    </w:p>
-    <w:p>
-      <w:pPr>
-        <w:rPr>
-          <w:rFonts w:ascii="Times New Roman" w:hAnsi="Times New Roman" w:cs="Times New Roman"/>
-          <w:sz w:val="22"/>
-          <w:szCs w:val="22"/>
-        </w:rPr>
-      </w:pPr>
-      <w:proofErr w:type="gramStart"/>
+        <w:t>Divisions</w:t>
+      </w:r>
+      <w:r>
+        <w:rPr>
+          <w:rFonts w:ascii="Times New Roman" w:hAnsi="Times New Roman" w:cs="Times New Roman"/>
+          <w:sz w:val="22"/>
+          <w:szCs w:val="22"/>
+        </w:rPr>
+        <w:t>: Broad organizational units within a single campus.</w:t>
+      </w:r>
+    </w:p>
+    <w:p>
+      <w:pPr>
+        <w:rPr>
+          <w:rFonts w:ascii="Times New Roman" w:hAnsi="Times New Roman" w:cs="Times New Roman"/>
+          <w:sz w:val="22"/>
+          <w:szCs w:val="22"/>
+        </w:rPr>
+      </w:pPr>
       <w:r>
         <w:rPr>
           <w:rFonts w:ascii="Times New Roman" w:hAnsi="Times New Roman" w:cs="Times New Roman"/>
@@ -975,139 +1017,7 @@
           <w:sz w:val="22"/>
           <w:szCs w:val="22"/>
         </w:rPr>
-        <w:t>Consortiums</w:t>
-      </w:r>
-      <w:proofErr w:type="gramEnd"/>
-      <w:r>
-        <w:rPr>
-          <w:rFonts w:ascii="Times New Roman" w:hAnsi="Times New Roman" w:cs="Times New Roman"/>
-          <w:sz w:val="22"/>
-          <w:szCs w:val="22"/>
-        </w:rPr>
-        <w:t>: Collaborative groups or research initiatives involving multiple UC campuses.</w:t>
-      </w:r>
-    </w:p>
-    <w:p>
-      <w:pPr>
-        <w:rPr>
-          <w:rFonts w:ascii="Times New Roman" w:hAnsi="Times New Roman" w:cs="Times New Roman"/>
-          <w:sz w:val="22"/>
-          <w:szCs w:val="22"/>
-        </w:rPr>
-      </w:pPr>
-      <w:proofErr w:type="gramStart"/>
-      <w:r>
-        <w:rPr>
-          <w:rFonts w:ascii="Times New Roman" w:hAnsi="Times New Roman" w:cs="Times New Roman"/>
-          <w:sz w:val="22"/>
-          <w:szCs w:val="22"/>
-        </w:rPr>
-        <w:t xml:space="preserve">  </w:t>
-      </w:r>
-      <w:r>
-        <w:rPr>
-          <w:rFonts w:ascii="Times New Roman" w:hAnsi="Times New Roman" w:cs="Times New Roman"/>
-          <w:b/>
-          <w:bCs/>
-          <w:sz w:val="22"/>
-          <w:szCs w:val="22"/>
-        </w:rPr>
-        <w:t>Programs</w:t>
-      </w:r>
-      <w:proofErr w:type="gramEnd"/>
-      <w:r>
-        <w:rPr>
-          <w:rFonts w:ascii="Times New Roman" w:hAnsi="Times New Roman" w:cs="Times New Roman"/>
-          <w:b/>
-          <w:bCs/>
-          <w:sz w:val="22"/>
-          <w:szCs w:val="22"/>
-        </w:rPr>
-        <w:t xml:space="preserve"> and Centers</w:t>
-      </w:r>
-      <w:r>
-        <w:rPr>
-          <w:rFonts w:ascii="Times New Roman" w:hAnsi="Times New Roman" w:cs="Times New Roman"/>
-          <w:sz w:val="22"/>
-          <w:szCs w:val="22"/>
-        </w:rPr>
-        <w:t>: Specialized research centers or interdisciplinary programs operating across departments.</w:t>
-      </w:r>
-    </w:p>
-    <w:p>
-      <w:pPr>
-        <w:rPr>
-          <w:rFonts w:ascii="Times New Roman" w:hAnsi="Times New Roman" w:cs="Times New Roman"/>
-          <w:sz w:val="22"/>
-          <w:szCs w:val="22"/>
-        </w:rPr>
-      </w:pPr>
-      <w:proofErr w:type="gramStart"/>
-      <w:r>
-        <w:rPr>
-          <w:rFonts w:ascii="Times New Roman" w:hAnsi="Times New Roman" w:cs="Times New Roman"/>
-          <w:sz w:val="22"/>
-          <w:szCs w:val="22"/>
-        </w:rPr>
-        <w:t xml:space="preserve">  </w:t>
-      </w:r>
-      <w:r>
-        <w:rPr>
-          <w:rFonts w:ascii="Times New Roman" w:hAnsi="Times New Roman" w:cs="Times New Roman"/>
-          <w:b/>
-          <w:bCs/>
-          <w:sz w:val="22"/>
-          <w:szCs w:val="22"/>
-        </w:rPr>
-        <w:t>Divisions</w:t>
-      </w:r>
-      <w:proofErr w:type="gramEnd"/>
-      <w:r>
-        <w:rPr>
-          <w:rFonts w:ascii="Times New Roman" w:hAnsi="Times New Roman" w:cs="Times New Roman"/>
-          <w:sz w:val="22"/>
-          <w:szCs w:val="22"/>
-        </w:rPr>
-        <w:t>: Broad organizational units within a single campus.</w:t>
-      </w:r>
-    </w:p>
-    <w:p>
-      <w:pPr>
-        <w:rPr>
-          <w:rFonts w:ascii="Times New Roman" w:hAnsi="Times New Roman" w:cs="Times New Roman"/>
-          <w:sz w:val="22"/>
-          <w:szCs w:val="22"/>
-        </w:rPr>
-      </w:pPr>
-      <w:proofErr w:type="gramStart"/>
-      <w:r>
-        <w:rPr>
-          <w:rFonts w:ascii="Times New Roman" w:hAnsi="Times New Roman" w:cs="Times New Roman"/>
-          <w:sz w:val="22"/>
-          <w:szCs w:val="22"/>
-        </w:rPr>
-        <w:t xml:space="preserve">  </w:t>
-      </w:r>
-      <w:r>
-        <w:rPr>
-          <w:rFonts w:ascii="Times New Roman" w:hAnsi="Times New Roman" w:cs="Times New Roman"/>
-          <w:b/>
-          <w:bCs/>
-          <w:sz w:val="22"/>
-          <w:szCs w:val="22"/>
-        </w:rPr>
-        <w:t>Branch</w:t>
-      </w:r>
-      <w:proofErr w:type="gramEnd"/>
-      <w:r>
-        <w:rPr>
-          <w:rFonts w:ascii="Times New Roman" w:hAnsi="Times New Roman" w:cs="Times New Roman"/>
-          <w:b/>
-          <w:bCs/>
-          <w:sz w:val="22"/>
-          <w:szCs w:val="22"/>
-        </w:rPr>
-        <w:t xml:space="preserve"> Campuses</w:t>
+        <w:t>Branch Campuses</w:t>
       </w:r>
       <w:r>
         <w:rPr>
@@ -1129,7 +1039,6 @@
           <w:szCs w:val="22"/>
         </w:rPr>
       </w:pPr>
-      <w:proofErr w:type="gramStart"/>
       <w:r>
         <w:rPr>
           <w:rFonts w:ascii="Times New Roman" w:hAnsi="Times New Roman" w:cs="Times New Roman"/>
@@ -1146,18 +1055,7 @@
           <w:sz w:val="22"/>
           <w:szCs w:val="22"/>
         </w:rPr>
-        <w:t>Partnerships</w:t>
-      </w:r>
-      <w:proofErr w:type="gramEnd"/>
-      <w:r>
-        <w:rPr>
-          <w:rFonts w:ascii="Times New Roman" w:hAnsi="Times New Roman" w:cs="Times New Roman"/>
-          <w:b/>
-          <w:bCs/>
-          <w:sz w:val="22"/>
-          <w:szCs w:val="22"/>
-        </w:rPr>
-        <w:t xml:space="preserve"> and Collaborations</w:t>
+        <w:t>Partnerships and Collaborations</w:t>
       </w:r>
       <w:r>
         <w:rPr>
@@ -1524,25 +1422,7 @@
           <w:sz w:val="22"/>
           <w:szCs w:val="22"/>
         </w:rPr>
-        <w:t xml:space="preserve">Some contemporary institutions have chosen to maintain a </w:t>
-      </w:r>
-      <w:proofErr w:type="gramStart"/>
-      <w:r>
-        <w:rPr>
-          <w:rFonts w:ascii="Times New Roman" w:hAnsi="Times New Roman" w:cs="Times New Roman"/>
-          <w:sz w:val="22"/>
-          <w:szCs w:val="22"/>
-        </w:rPr>
-        <w:t>single-gender</w:t>
-      </w:r>
-      <w:proofErr w:type="gramEnd"/>
-      <w:r>
-        <w:rPr>
-          <w:rFonts w:ascii="Times New Roman" w:hAnsi="Times New Roman" w:cs="Times New Roman"/>
-          <w:sz w:val="22"/>
-          <w:szCs w:val="22"/>
-        </w:rPr>
-        <w:t xml:space="preserve"> focus or have specific programs for a particular gender. This can include:</w:t>
+        <w:t>Some contemporary institutions have chosen to maintain a single-gender focus or have specific programs for a particular gender. This can include:</w:t>
       </w:r>
     </w:p>
     <w:p>
@@ -1971,19 +1851,43 @@
         <w:rPr>
           <w:rFonts w:cs="Times New Roman"/>
         </w:rPr>
-        <w:t>Why you shouldn’t get ‘senioritis’:</w:t>
-      </w:r>
-    </w:p>
-    <w:p>
-      <w:pPr>
+        <w:t>Why you shouldn’t get ‘senioritis’</w:t>
+      </w:r>
+      <w:r>
         <w:rPr>
           <w:rFonts w:cs="Times New Roman"/>
         </w:rPr>
-      </w:pPr>
+        <w:t xml:space="preserve"> (aka senior </w:t>
+      </w:r>
       <w:r>
         <w:rPr>
           <w:rFonts w:cs="Times New Roman"/>
         </w:rPr>
+        <w:t xml:space="preserve">year </w:t>
+      </w:r>
+      <w:r>
+        <w:rPr>
+          <w:rFonts w:cs="Times New Roman"/>
+        </w:rPr>
+        <w:t>laziness)</w:t>
+      </w:r>
+      <w:r>
+        <w:rPr>
+          <w:rFonts w:cs="Times New Roman"/>
+        </w:rPr>
+        <w:t>:</w:t>
+      </w:r>
+    </w:p>
+    <w:p>
+      <w:pPr>
+        <w:rPr>
+          <w:rFonts w:cs="Times New Roman"/>
+        </w:rPr>
+      </w:pPr>
+      <w:r>
+        <w:rPr>
+          <w:rFonts w:cs="Times New Roman"/>
+        </w:rPr>
         <w:t>- Colleges and universities can revoke admission offers if they see a significant decline in your academic performance</w:t>
       </w:r>
     </w:p>
@@ -2015,6 +1919,9 @@
     </w:p>
     <w:p>
       <w:pPr>
+        <w:pBdr>
+          <w:bottom w:val="single" w:sz="6" w:space="1" w:color="auto"/>
+        </w:pBdr>
         <w:rPr>
           <w:rFonts w:cs="Times New Roman"/>
         </w:rPr>
@@ -2028,8 +1935,43 @@
     </w:p>
     <w:p>
       <w:pPr>
-        <w:rPr>
-          <w:rFonts w:cs="Times New Roman"/>
+        <w:pStyle w:val="Heading1"/>
+      </w:pPr>
+      <w:r>
+        <w:t>Terms</w:t>
+      </w:r>
+    </w:p>
+    <w:p>
+      <w:pPr>
+        <w:rPr>
+          <w:b/>
+          <w:bCs/>
+        </w:rPr>
+      </w:pPr>
+      <w:r>
+        <w:rPr>
+          <w:b/>
+          <w:bCs/>
+        </w:rPr>
+        <w:t>“Greek Life”</w:t>
+      </w:r>
+    </w:p>
+    <w:p>
+      <w:r>
+        <w:lastRenderedPageBreak/>
+        <w:t>Greek life in colleges refers to the social organizations known as fraternities and sororities. These organizations often have Greek letters as part of their names and are typically focused on social, philanthropic, and academic activities.</w:t>
+      </w:r>
+    </w:p>
+    <w:p>
+      <w:r>
+        <w:t>Members usually participate in events, community service, and social gatherings. Greek life can provide students with a sense of community, networking opportunities, and leadership experiences, though it can also be associated with certain stereotypes and criticisms, such as exclusivity or partying culture. Each fraternity or sorority has its own values, traditions, and requirements for membership.</w:t>
+      </w:r>
+    </w:p>
+    <w:p>
+      <w:pPr>
+        <w:rPr>
+          <w:b/>
+          <w:bCs/>
         </w:rPr>
       </w:pPr>
     </w:p>

</xml_diff>